<commit_message>
First commit - project folder1
</commit_message>
<xml_diff>
--- a/output/Packaging_Labels.docx
+++ b/output/Packaging_Labels.docx
@@ -4,17 +4,17 @@
   <w:body>
     <w:p>
       <w:r>
-        <w:t>1. AIS Adkdm232 Pack Label</w:t>
+        <w:t>1. asi ded Pack Label</w:t>
       </w:r>
     </w:p>
     <w:p>
       <w:r>
-        <w:t>Part Number: Adkdm232</w:t>
+        <w:t>Part Number: ded</w:t>
       </w:r>
     </w:p>
     <w:p>
       <w:r>
-        <w:t>Description: djeidjoewd</w:t>
+        <w:t>Description: ded</w:t>
       </w:r>
     </w:p>
     <w:p>
@@ -24,7 +24,7 @@
     </w:p>
     <w:p>
       <w:r>
-        <w:t>PO Number: PO2333</w:t>
+        <w:t>PO Number: ewdw</w:t>
       </w:r>
     </w:p>
     <w:p>
@@ -34,57 +34,12 @@
     </w:p>
     <w:p>
       <w:r>
-        <w:t>Mfg. 04-2025</w:t>
+        <w:t>Mfg. 08-2025</w:t>
       </w:r>
     </w:p>
     <w:p>
       <w:r>
         <w:t>Quantity: 10</w:t>
-      </w:r>
-    </w:p>
-    <w:p>
-      <w:r>
-        <w:br w:type="page"/>
-      </w:r>
-    </w:p>
-    <w:p>
-      <w:r>
-        <w:t>2. AIS deikdjmewl232 Pack Label</w:t>
-      </w:r>
-    </w:p>
-    <w:p>
-      <w:r>
-        <w:t>Part Number: deikdjmewl232</w:t>
-      </w:r>
-    </w:p>
-    <w:p>
-      <w:r>
-        <w:t>Description: ndendwkle</w:t>
-      </w:r>
-    </w:p>
-    <w:p>
-      <w:r>
-        <w:t>Quantity: 100 PCS</w:t>
-      </w:r>
-    </w:p>
-    <w:p>
-      <w:r>
-        <w:t>PO Number: PO2333</w:t>
-      </w:r>
-    </w:p>
-    <w:p>
-      <w:r>
-        <w:t>Bar Code:</w:t>
-      </w:r>
-    </w:p>
-    <w:p>
-      <w:r>
-        <w:t>Mfg. 04-2025</w:t>
-      </w:r>
-    </w:p>
-    <w:p>
-      <w:r>
-        <w:t>Quantity: 100</w:t>
       </w:r>
     </w:p>
     <w:p>

</xml_diff>